<commit_message>
Updates to Lesson 6 & 7
Updated "Simple Photosensor Circuit" to reflect the circuit that was used in the class.
Added "Spice Model for Simple Photosensor Circuit" and a blank Photosensor schematic.
</commit_message>
<xml_diff>
--- a/Lesson 6/Simple Photosensor Circuit.docx
+++ b/Lesson 6/Simple Photosensor Circuit.docx
@@ -123,14 +123,11 @@
         <w:jc w:val="center"/>
       </w:pPr>
       <w:r>
-        <w:rPr>
-          <w:noProof/>
-        </w:rPr>
         <w:drawing>
           <wp:inline distT="0" distB="0" distL="0" distR="0">
-            <wp:extent cx="4038600" cy="2621280"/>
+            <wp:extent cx="3467100" cy="2621280"/>
             <wp:effectExtent l="0" t="0" r="0" b="7620"/>
-            <wp:docPr id="1" name="Picture 1"/>
+            <wp:docPr id="3" name="Picture 3"/>
             <wp:cNvGraphicFramePr>
               <a:graphicFrameLocks xmlns:a="http://schemas.openxmlformats.org/drawingml/2006/main" noChangeAspect="1"/>
             </wp:cNvGraphicFramePr>
@@ -138,7 +135,7 @@
               <a:graphicData uri="http://schemas.openxmlformats.org/drawingml/2006/picture">
                 <pic:pic xmlns:pic="http://schemas.openxmlformats.org/drawingml/2006/picture">
                   <pic:nvPicPr>
-                    <pic:cNvPr id="0" name="Picture 1"/>
+                    <pic:cNvPr id="0" name="Picture 2"/>
                     <pic:cNvPicPr>
                       <a:picLocks noChangeAspect="1" noChangeArrowheads="1"/>
                     </pic:cNvPicPr>
@@ -159,7 +156,7 @@
                   <pic:spPr bwMode="auto">
                     <a:xfrm>
                       <a:off x="0" y="0"/>
-                      <a:ext cx="4038600" cy="2621280"/>
+                      <a:ext cx="3467100" cy="2621280"/>
                     </a:xfrm>
                     <a:prstGeom prst="rect">
                       <a:avLst/>
@@ -307,6 +304,7 @@
           <w:lang w:val="en-US"/>
         </w:rPr>
       </w:pPr>
+      <w:proofErr w:type="spellStart"/>
       <w:r>
         <w:rPr>
           <w:i/>
@@ -322,8 +320,9 @@
           <w:vertAlign w:val="subscript"/>
           <w:lang w:val="en-US"/>
         </w:rPr>
-        <w:t>ph</w:t>
-      </w:r>
+        <w:t>b</w:t>
+      </w:r>
+      <w:proofErr w:type="spellEnd"/>
       <w:r>
         <w:rPr>
           <w:i/>
@@ -400,6 +399,7 @@
       <w:r>
         <w:t xml:space="preserve">Look through your data for the “Series Resistor Network” project to find the resistance value of the photo-resistor for ambient light.  Let’s notes this value as </w:t>
       </w:r>
+      <w:proofErr w:type="spellStart"/>
       <w:r>
         <w:rPr>
           <w:rFonts w:ascii="Cambria Math" w:hAnsi="Cambria Math"/>
@@ -417,13 +417,23 @@
         </w:rPr>
         <w:t>ph</w:t>
       </w:r>
+      <w:proofErr w:type="spellEnd"/>
       <w:r>
         <w:rPr>
           <w:rFonts w:ascii="Cambria Math" w:hAnsi="Cambria Math"/>
           <w:i/>
           <w:iCs/>
         </w:rPr>
-        <w:t xml:space="preserve"> = R</w:t>
+        <w:t xml:space="preserve"> = </w:t>
+      </w:r>
+      <w:proofErr w:type="spellStart"/>
+      <w:r>
+        <w:rPr>
+          <w:rFonts w:ascii="Cambria Math" w:hAnsi="Cambria Math"/>
+          <w:i/>
+          <w:iCs/>
+        </w:rPr>
+        <w:t>R</w:t>
       </w:r>
       <w:r>
         <w:rPr>
@@ -434,6 +444,7 @@
         </w:rPr>
         <w:t>amb</w:t>
       </w:r>
+      <w:proofErr w:type="spellEnd"/>
     </w:p>
     <w:p>
       <w:pPr>
@@ -454,6 +465,7 @@
       <w:r>
         <w:t xml:space="preserve"> project.  Applying the voltage divider equation to find </w:t>
       </w:r>
+      <w:proofErr w:type="spellStart"/>
       <w:r>
         <w:rPr>
           <w:i/>
@@ -469,8 +481,9 @@
           <w:vertAlign w:val="subscript"/>
           <w:lang w:val="en-US"/>
         </w:rPr>
-        <w:t>ph</w:t>
-      </w:r>
+        <w:t>b</w:t>
+      </w:r>
+      <w:proofErr w:type="spellEnd"/>
       <w:r>
         <w:t xml:space="preserve"> we have</w:t>
       </w:r>
@@ -507,7 +520,7 @@
                 <w:rPr>
                   <w:rFonts w:ascii="Cambria Math" w:hAnsi="Cambria Math" w:cstheme="majorHAnsi"/>
                 </w:rPr>
-                <m:t>ph</m:t>
+                <m:t>b</m:t>
               </m:r>
             </m:sub>
           </m:sSub>
@@ -660,9 +673,15 @@
           <w:rFonts w:asciiTheme="majorHAnsi" w:hAnsiTheme="majorHAnsi" w:cstheme="majorHAnsi"/>
         </w:rPr>
       </w:pPr>
-      <w:r>
-        <w:t xml:space="preserve">In order to make sure, the LED is off in ambient light, we need </w:t>
-      </w:r>
+      <w:proofErr w:type="gramStart"/>
+      <w:r>
+        <w:t>In order to</w:t>
+      </w:r>
+      <w:proofErr w:type="gramEnd"/>
+      <w:r>
+        <w:t xml:space="preserve"> make sure, the LED is off in ambient light, we need </w:t>
+      </w:r>
+      <w:proofErr w:type="spellStart"/>
       <w:r>
         <w:rPr>
           <w:i/>
@@ -678,8 +697,9 @@
           <w:vertAlign w:val="subscript"/>
           <w:lang w:val="en-US"/>
         </w:rPr>
-        <w:t>ph</w:t>
-      </w:r>
+        <w:t>b</w:t>
+      </w:r>
+      <w:proofErr w:type="spellEnd"/>
       <w:r>
         <w:rPr>
           <w:i/>
@@ -700,6 +720,7 @@
       <w:r>
         <w:t xml:space="preserve"> for </w:t>
       </w:r>
+      <w:proofErr w:type="spellStart"/>
       <w:r>
         <w:rPr>
           <w:rFonts w:ascii="Cambria Math" w:hAnsi="Cambria Math"/>
@@ -717,13 +738,23 @@
         </w:rPr>
         <w:t>ph</w:t>
       </w:r>
+      <w:proofErr w:type="spellEnd"/>
       <w:r>
         <w:rPr>
           <w:rFonts w:ascii="Cambria Math" w:hAnsi="Cambria Math"/>
           <w:i/>
           <w:iCs/>
         </w:rPr>
-        <w:t xml:space="preserve"> = R</w:t>
+        <w:t xml:space="preserve"> = </w:t>
+      </w:r>
+      <w:proofErr w:type="spellStart"/>
+      <w:r>
+        <w:rPr>
+          <w:rFonts w:ascii="Cambria Math" w:hAnsi="Cambria Math"/>
+          <w:i/>
+          <w:iCs/>
+        </w:rPr>
+        <w:t>R</w:t>
       </w:r>
       <w:r>
         <w:rPr>
@@ -734,6 +765,7 @@
         </w:rPr>
         <w:t>amb</w:t>
       </w:r>
+      <w:proofErr w:type="spellEnd"/>
       <w:r>
         <w:t xml:space="preserve">.  Substituting these in the voltage divider equation above, determine the value of </w:t>
       </w:r>
@@ -824,7 +856,7 @@
                           <w:rPr>
                             <w:rFonts w:ascii="Cambria Math" w:hAnsi="Cambria Math" w:cstheme="majorHAnsi"/>
                           </w:rPr>
-                          <m:t>ph</m:t>
+                          <m:t>b</m:t>
                         </m:r>
                       </m:sub>
                     </m:sSub>
@@ -918,11 +950,13 @@
                         </m:r>
                       </m:e>
                       <m:sub>
+                        <w:bookmarkStart w:id="3" w:name="_GoBack"/>
+                        <w:bookmarkEnd w:id="3"/>
                         <m:r>
                           <w:rPr>
                             <w:rFonts w:ascii="Cambria Math" w:hAnsi="Cambria Math" w:cstheme="majorHAnsi"/>
                           </w:rPr>
-                          <m:t>ph</m:t>
+                          <m:t>b</m:t>
                         </m:r>
                       </m:sub>
                     </m:sSub>
@@ -1071,19 +1105,7 @@
             <w:rPr>
               <w:rFonts w:ascii="Cambria Math" w:hAnsi="Cambria Math" w:cstheme="majorHAnsi"/>
             </w:rPr>
-            <m:t xml:space="preserve"> </m:t>
-          </m:r>
-          <m:r>
-            <w:rPr>
-              <w:rFonts w:ascii="Cambria Math" w:hAnsi="Cambria Math" w:cstheme="majorHAnsi"/>
-            </w:rPr>
-            <m:t>→</m:t>
-          </m:r>
-          <m:r>
-            <w:rPr>
-              <w:rFonts w:ascii="Cambria Math" w:hAnsi="Cambria Math" w:cstheme="majorHAnsi"/>
-            </w:rPr>
-            <m:t xml:space="preserve"> </m:t>
+            <m:t xml:space="preserve"> → </m:t>
           </m:r>
           <m:sSub>
             <m:sSubPr>
@@ -1414,6 +1436,7 @@
       <w:r>
         <w:t xml:space="preserve">Use the equation above and the value for </w:t>
       </w:r>
+      <w:proofErr w:type="spellStart"/>
       <w:r>
         <w:rPr>
           <w:rFonts w:ascii="Cambria Math" w:hAnsi="Cambria Math"/>
@@ -1431,6 +1454,7 @@
         </w:rPr>
         <w:t>amb</w:t>
       </w:r>
+      <w:proofErr w:type="spellEnd"/>
       <w:r>
         <w:t xml:space="preserve"> to find </w:t>
       </w:r>
@@ -1708,22 +1732,8 @@
             <w:rPr>
               <w:rFonts w:ascii="Cambria Math" w:hAnsi="Cambria Math"/>
             </w:rPr>
-            <m:t xml:space="preserve"> </m:t>
+            <m:t xml:space="preserve"> → </m:t>
           </m:r>
-          <m:r>
-            <w:rPr>
-              <w:rFonts w:ascii="Cambria Math" w:hAnsi="Cambria Math"/>
-            </w:rPr>
-            <m:t>→</m:t>
-          </m:r>
-          <m:r>
-            <w:rPr>
-              <w:rFonts w:ascii="Cambria Math" w:hAnsi="Cambria Math"/>
-            </w:rPr>
-            <m:t xml:space="preserve"> </m:t>
-          </m:r>
-          <w:bookmarkStart w:id="3" w:name="_GoBack"/>
-          <w:bookmarkEnd w:id="3"/>
           <m:sSub>
             <m:sSubPr>
               <m:ctrlPr>
@@ -2009,6 +2019,7 @@
         </w:rPr>
         <w:t xml:space="preserve"> </w:t>
       </w:r>
+      <w:proofErr w:type="spellStart"/>
       <w:r>
         <w:rPr>
           <w:i/>
@@ -2026,6 +2037,7 @@
         </w:rPr>
         <w:t>b</w:t>
       </w:r>
+      <w:proofErr w:type="spellEnd"/>
       <w:r>
         <w:rPr>
           <w:rFonts w:asciiTheme="majorHAnsi" w:hAnsiTheme="majorHAnsi" w:cstheme="majorHAnsi"/>
@@ -2050,6 +2062,7 @@
       <w:r>
         <w:br/>
       </w:r>
+      <w:proofErr w:type="spellStart"/>
       <w:r>
         <w:rPr>
           <w:i/>
@@ -2067,6 +2080,7 @@
         </w:rPr>
         <w:t>b</w:t>
       </w:r>
+      <w:proofErr w:type="spellEnd"/>
       <w:r>
         <w:rPr>
           <w:i/>
@@ -2154,7 +2168,21 @@
         <w:rPr>
           <w:lang w:val="en-US"/>
         </w:rPr>
-        <w:t>A “black box” is usually referred to a circuit where we don’t know (or need to know) the details of the circuit as long as we know the required voltages and currents for input and output ports.</w:t>
+        <w:t xml:space="preserve">A “black box” is usually referred to a circuit where we don’t know (or need to know) the details of the circuit </w:t>
+      </w:r>
+      <w:proofErr w:type="gramStart"/>
+      <w:r>
+        <w:rPr>
+          <w:lang w:val="en-US"/>
+        </w:rPr>
+        <w:t>as long as</w:t>
+      </w:r>
+      <w:proofErr w:type="gramEnd"/>
+      <w:r>
+        <w:rPr>
+          <w:lang w:val="en-US"/>
+        </w:rPr>
+        <w:t xml:space="preserve"> we know the required voltages and currents for input and output ports.</w:t>
       </w:r>
     </w:p>
   </w:footnote>
@@ -3644,7 +3672,7 @@
 </file>
 
 <file path=customXml/itemProps1.xml><?xml version="1.0" encoding="utf-8"?>
-<ds:datastoreItem xmlns:ds="http://schemas.openxmlformats.org/officeDocument/2006/customXml" ds:itemID="{E3102BA9-EAA8-4308-892E-8D6B50A21A27}">
+<ds:datastoreItem xmlns:ds="http://schemas.openxmlformats.org/officeDocument/2006/customXml" ds:itemID="{89E0962B-80E3-455E-B2EE-5ECD41337B90}">
   <ds:schemaRefs>
     <ds:schemaRef ds:uri="http://schemas.openxmlformats.org/officeDocument/2006/bibliography"/>
   </ds:schemaRefs>

</xml_diff>